<commit_message>
Nova gràfica, afegir pdf
</commit_message>
<xml_diff>
--- a/Exercici.docx
+++ b/Exercici.docx
@@ -47,8 +47,21 @@
         </w:numPr>
       </w:pPr>
       <w:r>
-        <w:t>Aarón Puche Benedito</w:t>
-      </w:r>
+        <w:t xml:space="preserve">Aarón </w:t>
+      </w:r>
+      <w:proofErr w:type="spellStart"/>
+      <w:r>
+        <w:t>Puche</w:t>
+      </w:r>
+      <w:proofErr w:type="spellEnd"/>
+      <w:r>
+        <w:t xml:space="preserve"> </w:t>
+      </w:r>
+      <w:proofErr w:type="spellStart"/>
+      <w:r>
+        <w:t>Benedito</w:t>
+      </w:r>
+      <w:proofErr w:type="spellEnd"/>
     </w:p>
     <w:p>
       <w:pPr>
@@ -59,7 +72,15 @@
         </w:numPr>
       </w:pPr>
       <w:r>
-        <w:t>Roger Pardell Carrera</w:t>
+        <w:t xml:space="preserve">Roger </w:t>
+      </w:r>
+      <w:proofErr w:type="spellStart"/>
+      <w:r>
+        <w:t>Pardell</w:t>
+      </w:r>
+      <w:proofErr w:type="spellEnd"/>
+      <w:r>
+        <w:t xml:space="preserve"> Carrera</w:t>
       </w:r>
     </w:p>
     <w:p/>
@@ -78,68 +99,419 @@
         <w:t>1. Context</w:t>
       </w:r>
     </w:p>
-    <w:p/>
-    <w:p>
-      <w:pPr>
-        <w:rPr>
-          <w:b/>
-          <w:bCs/>
-        </w:rPr>
-      </w:pPr>
-      <w:r>
-        <w:rPr>
-          <w:b/>
-          <w:bCs/>
-        </w:rPr>
-        <w:t>2. Títol del dataset</w:t>
-      </w:r>
-    </w:p>
-    <w:p/>
-    <w:p>
-      <w:pPr>
-        <w:rPr>
-          <w:b/>
-          <w:bCs/>
-        </w:rPr>
-      </w:pPr>
-      <w:r>
-        <w:rPr>
-          <w:b/>
-          <w:bCs/>
-        </w:rPr>
-        <w:t>3. Descripció del dataset</w:t>
-      </w:r>
-    </w:p>
-    <w:p/>
-    <w:p>
-      <w:pPr>
-        <w:rPr>
-          <w:b/>
-          <w:bCs/>
-        </w:rPr>
-      </w:pPr>
-      <w:r>
-        <w:rPr>
-          <w:b/>
-          <w:bCs/>
+    <w:p>
+      <w:pPr>
+        <w:jc w:val="both"/>
+      </w:pPr>
+      <w:r>
+        <w:t xml:space="preserve">En un moment de pandèmia global, on molts governs han trobat en el confinament i les quarantenes la solució temporal a la situació, l’aturada de les interaccions socials ha provocat que l’oci s’hagi de consumir a casa i en petita escala. </w:t>
+      </w:r>
+      <w:r>
+        <w:t xml:space="preserve">Molta gent ha trobat el passatemps perfecte en plataformes de pel·lícules en </w:t>
+      </w:r>
+      <w:proofErr w:type="spellStart"/>
+      <w:r>
+        <w:t>streaming</w:t>
+      </w:r>
+      <w:proofErr w:type="spellEnd"/>
+      <w:r>
+        <w:t>, les quals proporcionen una quantitat de llargmetratges considerables. El problema sorgeix, masses vegades, en triar quin títol volem veure.</w:t>
+      </w:r>
+    </w:p>
+    <w:p>
+      <w:pPr>
+        <w:jc w:val="both"/>
+      </w:pPr>
+      <w:r>
+        <w:t xml:space="preserve">De la necessitat de tenir un document amb els noms de pel·lícules sorgí l’interès per a fer un Web </w:t>
+      </w:r>
+      <w:proofErr w:type="spellStart"/>
+      <w:r>
+        <w:t>Scraping</w:t>
+      </w:r>
+      <w:proofErr w:type="spellEnd"/>
+      <w:r>
+        <w:t xml:space="preserve"> d’una pàgina web amb aquesta informació</w:t>
+      </w:r>
+      <w:r>
+        <w:t xml:space="preserve">: </w:t>
+      </w:r>
+      <w:proofErr w:type="spellStart"/>
+      <w:r>
+        <w:t>The</w:t>
+      </w:r>
+      <w:proofErr w:type="spellEnd"/>
+      <w:r>
+        <w:t xml:space="preserve"> Movie </w:t>
+      </w:r>
+      <w:proofErr w:type="spellStart"/>
+      <w:r>
+        <w:t>Database</w:t>
+      </w:r>
+      <w:proofErr w:type="spellEnd"/>
+      <w:r>
+        <w:t>.</w:t>
+      </w:r>
+      <w:r>
+        <w:t xml:space="preserve"> Aquesta pàgina ens proporciona el conjunt d’informació que ens interessa: títol, any d’estrena, gènere, sinopsis, etc.</w:t>
+      </w:r>
+      <w:r>
+        <w:t xml:space="preserve"> </w:t>
+      </w:r>
+      <w:r>
+        <w:t xml:space="preserve">Així doncs, podem proporcionar un llistat únic de tots els </w:t>
+      </w:r>
+      <w:r>
+        <w:t>films</w:t>
+      </w:r>
+      <w:r>
+        <w:t xml:space="preserve"> fins ara rodats. </w:t>
+      </w:r>
+    </w:p>
+    <w:p>
+      <w:pPr>
+        <w:jc w:val="both"/>
+      </w:pPr>
+      <w:r>
+        <w:t>Tot i que pot semblar un argument banal,</w:t>
+      </w:r>
+      <w:r>
+        <w:t xml:space="preserve"> aquestes dades poden tenir un important valor per analitzar els gustos dels consumidors i productors al llarg dels anys els quals, barrejats amb elements històrics, es podrien treure conclusions de caràcter sociològics importants.</w:t>
+      </w:r>
+    </w:p>
+    <w:p>
+      <w:pPr>
+        <w:jc w:val="both"/>
+      </w:pPr>
+      <w:r>
+        <w:t xml:space="preserve">D’altra banda, aquest conjunt de dades podria ser fàcilment incorporat en aplicacions de caràcter comercial. Podria ajudar-nos a escollir la plataforma de vídeos en </w:t>
+      </w:r>
+      <w:proofErr w:type="spellStart"/>
+      <w:r>
+        <w:t>streaming</w:t>
+      </w:r>
+      <w:proofErr w:type="spellEnd"/>
+      <w:r>
+        <w:t xml:space="preserve"> que reprodueix més títols del nostre interès, o bé proporcionar les preferències dels consumidors </w:t>
+      </w:r>
+      <w:r>
+        <w:t xml:space="preserve">respecte els gèneres o les sinopsis. </w:t>
+      </w:r>
+    </w:p>
+    <w:p>
+      <w:pPr>
+        <w:jc w:val="both"/>
+        <w:rPr>
+          <w:b/>
+          <w:bCs/>
+        </w:rPr>
+      </w:pPr>
+    </w:p>
+    <w:p>
+      <w:pPr>
+        <w:jc w:val="both"/>
+        <w:rPr>
+          <w:b/>
+          <w:bCs/>
+        </w:rPr>
+      </w:pPr>
+      <w:r>
+        <w:rPr>
+          <w:b/>
+          <w:bCs/>
+        </w:rPr>
+        <w:t xml:space="preserve">2. Títol del </w:t>
+      </w:r>
+      <w:proofErr w:type="spellStart"/>
+      <w:r>
+        <w:rPr>
+          <w:b/>
+          <w:bCs/>
+        </w:rPr>
+        <w:t>dataset</w:t>
+      </w:r>
+      <w:proofErr w:type="spellEnd"/>
+    </w:p>
+    <w:p>
+      <w:pPr>
+        <w:jc w:val="both"/>
+      </w:pPr>
+      <w:r>
+        <w:t xml:space="preserve">Pel·lícules d’acció estrenades entre el </w:t>
+      </w:r>
+      <w:r>
+        <w:t>2000</w:t>
+      </w:r>
+      <w:r>
+        <w:t xml:space="preserve"> i el </w:t>
+      </w:r>
+      <w:r>
+        <w:t>2005</w:t>
+      </w:r>
+      <w:r>
+        <w:t>.</w:t>
+      </w:r>
+    </w:p>
+    <w:p>
+      <w:pPr>
+        <w:jc w:val="both"/>
+        <w:rPr>
+          <w:b/>
+          <w:bCs/>
+        </w:rPr>
+      </w:pPr>
+    </w:p>
+    <w:p>
+      <w:pPr>
+        <w:jc w:val="both"/>
+        <w:rPr>
+          <w:b/>
+          <w:bCs/>
+        </w:rPr>
+      </w:pPr>
+      <w:r>
+        <w:rPr>
+          <w:b/>
+          <w:bCs/>
+        </w:rPr>
+        <w:t xml:space="preserve">3. Descripció del </w:t>
+      </w:r>
+      <w:proofErr w:type="spellStart"/>
+      <w:r>
+        <w:rPr>
+          <w:b/>
+          <w:bCs/>
+        </w:rPr>
+        <w:t>dataset</w:t>
+      </w:r>
+      <w:proofErr w:type="spellEnd"/>
+    </w:p>
+    <w:p>
+      <w:pPr>
+        <w:jc w:val="both"/>
+      </w:pPr>
+      <w:r>
+        <w:t xml:space="preserve">El data set resultant és compost de XXX observacions, corresponent a totes les pel·lícules d’acció estrenades entre el </w:t>
+      </w:r>
+      <w:r>
+        <w:t>2000</w:t>
+      </w:r>
+      <w:r>
+        <w:t xml:space="preserve"> i el </w:t>
+      </w:r>
+      <w:r>
+        <w:t>2005</w:t>
+      </w:r>
+      <w:r>
+        <w:t>, i 12 atributs. Aquests atributs són:</w:t>
+      </w:r>
+    </w:p>
+    <w:p>
+      <w:pPr>
+        <w:pStyle w:val="Pargrafdellista"/>
+        <w:numPr>
+          <w:ilvl w:val="0"/>
+          <w:numId w:val="2"/>
+        </w:numPr>
+        <w:jc w:val="both"/>
+      </w:pPr>
+      <w:r>
+        <w:t>Títol nom de la pel·lícula en castellà d’Espanya.</w:t>
+      </w:r>
+    </w:p>
+    <w:p>
+      <w:pPr>
+        <w:pStyle w:val="Pargrafdellista"/>
+        <w:numPr>
+          <w:ilvl w:val="0"/>
+          <w:numId w:val="2"/>
+        </w:numPr>
+        <w:jc w:val="both"/>
+      </w:pPr>
+      <w:r>
+        <w:t>Títol original.</w:t>
+      </w:r>
+    </w:p>
+    <w:p>
+      <w:pPr>
+        <w:pStyle w:val="Pargrafdellista"/>
+        <w:numPr>
+          <w:ilvl w:val="0"/>
+          <w:numId w:val="2"/>
+        </w:numPr>
+        <w:jc w:val="both"/>
+      </w:pPr>
+      <w:r>
+        <w:t>Idioma original.</w:t>
+      </w:r>
+    </w:p>
+    <w:p>
+      <w:pPr>
+        <w:pStyle w:val="Pargrafdellista"/>
+        <w:numPr>
+          <w:ilvl w:val="0"/>
+          <w:numId w:val="2"/>
+        </w:numPr>
+        <w:jc w:val="both"/>
+      </w:pPr>
+      <w:r>
+        <w:t>Duració, en el format “hores minuts”.</w:t>
+      </w:r>
+    </w:p>
+    <w:p>
+      <w:pPr>
+        <w:pStyle w:val="Pargrafdellista"/>
+        <w:numPr>
+          <w:ilvl w:val="0"/>
+          <w:numId w:val="2"/>
+        </w:numPr>
+        <w:jc w:val="both"/>
+      </w:pPr>
+      <w:r>
+        <w:t>Gèneres, a més del d’acció.</w:t>
+      </w:r>
+    </w:p>
+    <w:p>
+      <w:pPr>
+        <w:pStyle w:val="Pargrafdellista"/>
+        <w:numPr>
+          <w:ilvl w:val="0"/>
+          <w:numId w:val="2"/>
+        </w:numPr>
+        <w:jc w:val="both"/>
+      </w:pPr>
+      <w:r>
+        <w:t>Directors.</w:t>
+      </w:r>
+    </w:p>
+    <w:p>
+      <w:pPr>
+        <w:pStyle w:val="Pargrafdellista"/>
+        <w:numPr>
+          <w:ilvl w:val="0"/>
+          <w:numId w:val="2"/>
+        </w:numPr>
+        <w:jc w:val="both"/>
+      </w:pPr>
+      <w:r>
+        <w:t>Sinopsis.</w:t>
+      </w:r>
+    </w:p>
+    <w:p>
+      <w:pPr>
+        <w:pStyle w:val="Pargrafdellista"/>
+        <w:numPr>
+          <w:ilvl w:val="0"/>
+          <w:numId w:val="2"/>
+        </w:numPr>
+        <w:jc w:val="both"/>
+      </w:pPr>
+      <w:r>
+        <w:t>Data d’estrena.</w:t>
+      </w:r>
+    </w:p>
+    <w:p>
+      <w:pPr>
+        <w:pStyle w:val="Pargrafdellista"/>
+        <w:numPr>
+          <w:ilvl w:val="0"/>
+          <w:numId w:val="2"/>
+        </w:numPr>
+        <w:jc w:val="both"/>
+      </w:pPr>
+      <w:r>
+        <w:t>Classificació per edat.</w:t>
+      </w:r>
+    </w:p>
+    <w:p>
+      <w:pPr>
+        <w:pStyle w:val="Pargrafdellista"/>
+        <w:numPr>
+          <w:ilvl w:val="0"/>
+          <w:numId w:val="2"/>
+        </w:numPr>
+        <w:jc w:val="both"/>
+      </w:pPr>
+      <w:r>
+        <w:lastRenderedPageBreak/>
+        <w:t>Enllaç a la imatge de cartell.</w:t>
+      </w:r>
+    </w:p>
+    <w:p>
+      <w:pPr>
+        <w:pStyle w:val="Pargrafdellista"/>
+        <w:numPr>
+          <w:ilvl w:val="0"/>
+          <w:numId w:val="2"/>
+        </w:numPr>
+        <w:jc w:val="both"/>
+      </w:pPr>
+      <w:r>
+        <w:t>Puntuació obtinguda pels visitants de la pàgina web.</w:t>
+      </w:r>
+    </w:p>
+    <w:p>
+      <w:pPr>
+        <w:pStyle w:val="Pargrafdellista"/>
+        <w:numPr>
+          <w:ilvl w:val="0"/>
+          <w:numId w:val="2"/>
+        </w:numPr>
+        <w:jc w:val="both"/>
+      </w:pPr>
+      <w:r>
+        <w:t xml:space="preserve">Plataforma de </w:t>
+      </w:r>
+      <w:proofErr w:type="spellStart"/>
+      <w:r>
+        <w:t>streaming</w:t>
+      </w:r>
+      <w:proofErr w:type="spellEnd"/>
+      <w:r>
+        <w:t xml:space="preserve"> on podem trobar-la.</w:t>
+      </w:r>
+    </w:p>
+    <w:p>
+      <w:pPr>
+        <w:rPr>
+          <w:b/>
+          <w:bCs/>
+        </w:rPr>
+      </w:pPr>
+    </w:p>
+    <w:p>
+      <w:pPr>
+        <w:rPr>
+          <w:b/>
+          <w:bCs/>
+        </w:rPr>
+      </w:pPr>
+      <w:r>
+        <w:rPr>
+          <w:b/>
+          <w:bCs/>
+        </w:rPr>
+        <w:t>4. Representació gràfica</w:t>
+      </w:r>
+    </w:p>
+    <w:p>
+      <w:pPr>
+        <w:rPr>
+          <w:b/>
+          <w:bCs/>
+        </w:rPr>
+      </w:pPr>
+    </w:p>
+    <w:p>
+      <w:r>
+        <w:rPr>
           <w:noProof/>
-          <w:color w:val="4472C4" w:themeColor="accent1"/>
-          <w:sz w:val="28"/>
-          <w:szCs w:val="28"/>
         </w:rPr>
         <w:drawing>
-          <wp:anchor distT="0" distB="0" distL="114300" distR="114300" simplePos="0" relativeHeight="251658240" behindDoc="1" locked="0" layoutInCell="1" allowOverlap="1" wp14:anchorId="082F89EA" wp14:editId="02A609B8">
-            <wp:simplePos x="0" y="0"/>
-            <wp:positionH relativeFrom="margin">
-              <wp:align>left</wp:align>
-            </wp:positionH>
-            <wp:positionV relativeFrom="paragraph">
-              <wp:posOffset>273050</wp:posOffset>
-            </wp:positionV>
-            <wp:extent cx="5981700" cy="3815080"/>
-            <wp:effectExtent l="0" t="0" r="0" b="0"/>
-            <wp:wrapSquare wrapText="bothSides"/>
-            <wp:docPr id="2" name="Imatge 2"/>
+          <wp:inline distT="0" distB="0" distL="0" distR="0" wp14:anchorId="5D86F680" wp14:editId="695D3127">
+            <wp:extent cx="6000750" cy="3827333"/>
+            <wp:effectExtent l="0" t="0" r="0" b="1905"/>
+            <wp:docPr id="1" name="Imatge 1"/>
             <wp:cNvGraphicFramePr>
               <a:graphicFrameLocks xmlns:a="http://schemas.openxmlformats.org/drawingml/2006/main" noChangeAspect="1"/>
             </wp:cNvGraphicFramePr>
@@ -147,7 +519,7 @@
               <a:graphicData uri="http://schemas.openxmlformats.org/drawingml/2006/picture">
                 <pic:pic xmlns:pic="http://schemas.openxmlformats.org/drawingml/2006/picture">
                   <pic:nvPicPr>
-                    <pic:cNvPr id="0" name="Picture 2"/>
+                    <pic:cNvPr id="0" name="Picture 3"/>
                     <pic:cNvPicPr>
                       <a:picLocks noChangeAspect="1" noChangeArrowheads="1"/>
                     </pic:cNvPicPr>
@@ -168,7 +540,7 @@
                   <pic:spPr bwMode="auto">
                     <a:xfrm>
                       <a:off x="0" y="0"/>
-                      <a:ext cx="5981700" cy="3815080"/>
+                      <a:ext cx="6011933" cy="3834465"/>
                     </a:xfrm>
                     <a:prstGeom prst="rect">
                       <a:avLst/>
@@ -181,38 +553,28 @@
                 </pic:pic>
               </a:graphicData>
             </a:graphic>
-            <wp14:sizeRelH relativeFrom="margin">
-              <wp14:pctWidth>0</wp14:pctWidth>
-            </wp14:sizeRelH>
-            <wp14:sizeRelV relativeFrom="margin">
-              <wp14:pctHeight>0</wp14:pctHeight>
-            </wp14:sizeRelV>
-          </wp:anchor>
+          </wp:inline>
         </w:drawing>
       </w:r>
-      <w:r>
-        <w:rPr>
-          <w:b/>
-          <w:bCs/>
-        </w:rPr>
-        <w:t>4. Representació gràfica</w:t>
-      </w:r>
-    </w:p>
-    <w:p>
-      <w:pPr>
-        <w:rPr>
-          <w:b/>
-          <w:bCs/>
-        </w:rPr>
-      </w:pPr>
     </w:p>
     <w:p/>
     <w:p>
+      <w:pPr>
+        <w:jc w:val="both"/>
+      </w:pPr>
       <w:r>
         <w:t>En aquest gràfic</w:t>
       </w:r>
       <w:r>
-        <w:t xml:space="preserve"> tenim representada de forma visual la distribució de les pel·lícules segons la plataforma de streaming a la </w:t>
+        <w:t xml:space="preserve"> tenim representada de forma visual la distribució de les pel·lícules segons la plataforma de </w:t>
+      </w:r>
+      <w:proofErr w:type="spellStart"/>
+      <w:r>
+        <w:t>streaming</w:t>
+      </w:r>
+      <w:proofErr w:type="spellEnd"/>
+      <w:r>
+        <w:t xml:space="preserve"> a la </w:t>
       </w:r>
       <w:r>
         <w:t>qual</w:t>
@@ -222,6 +584,9 @@
       </w:r>
     </w:p>
     <w:p>
+      <w:pPr>
+        <w:jc w:val="both"/>
+      </w:pPr>
       <w:r>
         <w:t xml:space="preserve">El valor </w:t>
       </w:r>
@@ -238,25 +603,120 @@
         <w:t xml:space="preserve"> indica que no pertany a cap.</w:t>
       </w:r>
     </w:p>
+    <w:p>
+      <w:pPr>
+        <w:rPr>
+          <w:b/>
+          <w:bCs/>
+        </w:rPr>
+      </w:pPr>
+    </w:p>
+    <w:p>
+      <w:pPr>
+        <w:rPr>
+          <w:b/>
+          <w:bCs/>
+        </w:rPr>
+      </w:pPr>
+      <w:r>
+        <w:rPr>
+          <w:b/>
+          <w:bCs/>
+        </w:rPr>
+        <w:t>5. Contingut</w:t>
+      </w:r>
+    </w:p>
+    <w:p>
+      <w:pPr>
+        <w:jc w:val="both"/>
+      </w:pPr>
+      <w:r>
+        <w:t xml:space="preserve">Com s’ha introduït en l’apartat 3, cada observació consta dels elements més bàsics i importants de cada pel·lícula. </w:t>
+      </w:r>
+      <w:r>
+        <w:t xml:space="preserve">Així doncs, podríem classificar títol, títol original, duració, directors, gèneres, sinopsis i enllaç de cartell com a variables alfabètiques; idioma original, plataforma de </w:t>
+      </w:r>
+      <w:proofErr w:type="spellStart"/>
+      <w:r>
+        <w:t>streaming</w:t>
+      </w:r>
+      <w:proofErr w:type="spellEnd"/>
+      <w:r>
+        <w:t xml:space="preserve"> i classificació per edat com a variables categòriques; data d’estrena com a variable de temps; i puntuació com a variable numèrica. </w:t>
+      </w:r>
+    </w:p>
+    <w:p>
+      <w:pPr>
+        <w:jc w:val="both"/>
+      </w:pPr>
+      <w:r>
+        <w:t xml:space="preserve">El període de temps és entre </w:t>
+      </w:r>
+      <w:r>
+        <w:t>2000</w:t>
+      </w:r>
+      <w:r>
+        <w:t xml:space="preserve"> i </w:t>
+      </w:r>
+      <w:r>
+        <w:t>2005</w:t>
+      </w:r>
+      <w:r>
+        <w:t>.</w:t>
+      </w:r>
+    </w:p>
+    <w:p>
+      <w:pPr>
+        <w:jc w:val="both"/>
+      </w:pPr>
+      <w:r>
+        <w:t xml:space="preserve">La recollida de la informació s’ha efectuat amb </w:t>
+      </w:r>
+      <w:proofErr w:type="spellStart"/>
+      <w:r>
+        <w:t>Python</w:t>
+      </w:r>
+      <w:proofErr w:type="spellEnd"/>
+      <w:r>
+        <w:t xml:space="preserve">, utilitzant </w:t>
+      </w:r>
+      <w:r>
+        <w:t xml:space="preserve">l’eina </w:t>
+      </w:r>
+      <w:proofErr w:type="spellStart"/>
+      <w:r>
+        <w:t>Selenium</w:t>
+      </w:r>
+      <w:proofErr w:type="spellEnd"/>
+      <w:r>
+        <w:t xml:space="preserve">. Se li ha donat l’enllaç de la pàgina on s’exposa el conjunt de pel·lícules i, a partir d’allà, s’han seleccionat els filtres. Acte seguit, el codi estén la pàgina fins a carregar el màxim de pel·lícules amb aquelles característiques. </w:t>
+      </w:r>
+      <w:r>
+        <w:t xml:space="preserve">Després, es guarda en una llista les </w:t>
+      </w:r>
+      <w:r>
+        <w:lastRenderedPageBreak/>
+        <w:t>terminacions de totes les extensions de les pel·lícules.</w:t>
+      </w:r>
+      <w:r>
+        <w:t xml:space="preserve"> </w:t>
+      </w:r>
+      <w:r>
+        <w:t xml:space="preserve">Amb el llistat, el codi carrega la pàgina de cada film i n’extreu les dades rellevants per el nostre projecte. </w:t>
+      </w:r>
+      <w:r>
+        <w:t xml:space="preserve">Aquestes són emmagatzemades en un fitxer </w:t>
+      </w:r>
+      <w:proofErr w:type="spellStart"/>
+      <w:r>
+        <w:t>csv</w:t>
+      </w:r>
+      <w:proofErr w:type="spellEnd"/>
+      <w:r>
+        <w:t>.</w:t>
+      </w:r>
+    </w:p>
     <w:p/>
-    <w:p/>
-    <w:p>
-      <w:pPr>
-        <w:rPr>
-          <w:b/>
-          <w:bCs/>
-        </w:rPr>
-      </w:pPr>
-      <w:r>
-        <w:rPr>
-          <w:b/>
-          <w:bCs/>
-        </w:rPr>
-        <w:lastRenderedPageBreak/>
-        <w:t>5. Contingut</w:t>
-      </w:r>
-    </w:p>
-    <w:p/>
     <w:p>
       <w:pPr>
         <w:rPr>
@@ -273,34 +733,71 @@
       </w:r>
     </w:p>
     <w:p>
+      <w:pPr>
+        <w:jc w:val="both"/>
+      </w:pPr>
       <w:r>
         <w:t xml:space="preserve">Hem decidit extraure informació de la web </w:t>
       </w:r>
       <w:hyperlink r:id="rId6" w:history="1">
+        <w:proofErr w:type="spellStart"/>
         <w:r>
           <w:rPr>
             <w:rStyle w:val="Enlla"/>
           </w:rPr>
-          <w:t>The Movie Database.</w:t>
+          <w:t>The</w:t>
+        </w:r>
+        <w:proofErr w:type="spellEnd"/>
+        <w:r>
+          <w:rPr>
+            <w:rStyle w:val="Enlla"/>
+          </w:rPr>
+          <w:t xml:space="preserve"> Movie </w:t>
+        </w:r>
+        <w:proofErr w:type="spellStart"/>
+        <w:r>
+          <w:rPr>
+            <w:rStyle w:val="Enlla"/>
+          </w:rPr>
+          <w:t>Database</w:t>
+        </w:r>
+        <w:proofErr w:type="spellEnd"/>
+        <w:r>
+          <w:rPr>
+            <w:rStyle w:val="Enlla"/>
+          </w:rPr>
+          <w:t>.</w:t>
         </w:r>
       </w:hyperlink>
     </w:p>
     <w:p>
-      <w:r>
-        <w:t>Aquest lloc és un projecte que va començar en 2008 on una comunitat de gent començà a agregar i editar informació sobre pel·lícules i series. Com diuen ells, volien crear una Wikipedia molt especialitzada.</w:t>
-      </w:r>
-    </w:p>
-    <w:p>
+      <w:pPr>
+        <w:jc w:val="both"/>
+      </w:pPr>
+      <w:r>
+        <w:t xml:space="preserve">Aquest lloc és un projecte que va començar en 2008 on una comunitat de gent començà a agregar i editar informació sobre pel·lícules i series. Com diuen ells, volien crear una </w:t>
+      </w:r>
+      <w:proofErr w:type="spellStart"/>
+      <w:r>
+        <w:t>Wikipedia</w:t>
+      </w:r>
+      <w:proofErr w:type="spellEnd"/>
+      <w:r>
+        <w:t xml:space="preserve"> molt especialitzada.</w:t>
+      </w:r>
+    </w:p>
+    <w:p>
+      <w:pPr>
+        <w:jc w:val="both"/>
+      </w:pPr>
       <w:r>
         <w:t>A la seua pagina podem veure alguns dels projectes on s'han utilitzat les seues dades</w:t>
       </w:r>
     </w:p>
     <w:p>
-      <w:r>
-        <w:t>https://www.themoviedb.org/apps/category/50/100</w:t>
-      </w:r>
-    </w:p>
-    <w:p>
+      <w:pPr>
+        <w:jc w:val="both"/>
+      </w:pPr>
       <w:r>
         <w:t xml:space="preserve">A partir de les dades d'aquesta web s'han creat algunes aplicacions. Podem veure algunes de les aplicacions més destacades en aquest </w:t>
       </w:r>
@@ -313,21 +810,46 @@
         </w:r>
       </w:hyperlink>
       <w:r>
-        <w:t xml:space="preserve">. Ens ha cridat l'atenció l'app de </w:t>
+        <w:t xml:space="preserve">. Ens ha cridat l'atenció </w:t>
+      </w:r>
+      <w:proofErr w:type="spellStart"/>
+      <w:r>
+        <w:t>l'app</w:t>
+      </w:r>
+      <w:proofErr w:type="spellEnd"/>
+      <w:r>
+        <w:t xml:space="preserve"> de </w:t>
       </w:r>
       <w:hyperlink r:id="rId8" w:history="1">
+        <w:proofErr w:type="spellStart"/>
         <w:r>
           <w:rPr>
             <w:rStyle w:val="Enlla"/>
           </w:rPr>
           <w:t>Cinematics</w:t>
         </w:r>
+        <w:proofErr w:type="spellEnd"/>
       </w:hyperlink>
       <w:r>
-        <w:t>, disponible a Android. Ens permet veure informació sobre pel·lícules i sèries d'una manera senzilla i molt fluida.</w:t>
-      </w:r>
-    </w:p>
-    <w:p/>
+        <w:t xml:space="preserve">, disponible a </w:t>
+      </w:r>
+      <w:proofErr w:type="spellStart"/>
+      <w:r>
+        <w:t>Android</w:t>
+      </w:r>
+      <w:proofErr w:type="spellEnd"/>
+      <w:r>
+        <w:t>. Ens permet veure informació sobre pel·lícules i sèries d'una manera senzilla i molt fluida.</w:t>
+      </w:r>
+    </w:p>
+    <w:p>
+      <w:pPr>
+        <w:rPr>
+          <w:b/>
+          <w:bCs/>
+        </w:rPr>
+      </w:pPr>
+    </w:p>
     <w:p>
       <w:pPr>
         <w:rPr>
@@ -344,17 +866,49 @@
       </w:r>
     </w:p>
     <w:p>
-      <w:r>
-        <w:t>En aquesta web podem aconseguir un conjunt de dades molt interessant. En permet tant fer anàlisis com crear aplicacions a l'estil de l'app de Cinematics.</w:t>
-      </w:r>
-    </w:p>
-    <w:p>
-      <w:r>
-        <w:t>Pel que fa a les anàlisis, podríem veure com evolucionen els distints gèneres llarg del temps. Hi ha un gènere que destaca en una franja d'anys concreta? També podem veure la situació de les plataformes streaming. Hi ha alguna plataforma que sigui més predominant? A partir de quin any comencen a tindre un volum significant de pel·lícules?</w:t>
-      </w:r>
-    </w:p>
-    <w:p/>
-    <w:p>
+      <w:pPr>
+        <w:jc w:val="both"/>
+      </w:pPr>
+      <w:r>
+        <w:t xml:space="preserve">En aquesta web podem aconseguir un conjunt de dades molt interessant. En permet tant fer anàlisis com crear aplicacions a l'estil de </w:t>
+      </w:r>
+      <w:proofErr w:type="spellStart"/>
+      <w:r>
+        <w:t>l'app</w:t>
+      </w:r>
+      <w:proofErr w:type="spellEnd"/>
+      <w:r>
+        <w:t xml:space="preserve"> de </w:t>
+      </w:r>
+      <w:proofErr w:type="spellStart"/>
+      <w:r>
+        <w:t>Cinematics</w:t>
+      </w:r>
+      <w:proofErr w:type="spellEnd"/>
+      <w:r>
+        <w:t>.</w:t>
+      </w:r>
+    </w:p>
+    <w:p>
+      <w:pPr>
+        <w:jc w:val="both"/>
+      </w:pPr>
+      <w:r>
+        <w:t xml:space="preserve">Pel que fa a les anàlisis, podríem veure com evolucionen els distints gèneres llarg del temps. Hi ha un gènere que destaca en una franja d'anys concreta? També podem veure la situació de les plataformes </w:t>
+      </w:r>
+      <w:proofErr w:type="spellStart"/>
+      <w:r>
+        <w:t>streaming</w:t>
+      </w:r>
+      <w:proofErr w:type="spellEnd"/>
+      <w:r>
+        <w:t>. Hi ha alguna plataforma que sigui més predominant? A partir de quin any comencen a tindre un volum significant de pel·lícules?</w:t>
+      </w:r>
+    </w:p>
+    <w:p>
+      <w:pPr>
+        <w:jc w:val="both"/>
+      </w:pPr>
       <w:r>
         <w:t>Per l'altra banda, podem realitzar alguna aplicació de seguiment de pel·lícules. A més, a partir de les dades dels usuaris que utilitzaren la nostra web podríem crear un sistema de recomanació i mostrar de forma més precisa les pel·lícules més interessant que els hi puguin agradar.</w:t>
       </w:r>
@@ -384,25 +938,87 @@
     </w:p>
     <w:p>
       <w:r>
-        <w:t xml:space="preserve">Hem decidit que aquest dataset estigui baix la llicència de </w:t>
+        <w:t xml:space="preserve">Hem decidit que aquest </w:t>
+      </w:r>
+      <w:proofErr w:type="spellStart"/>
+      <w:r>
+        <w:t>dataset</w:t>
+      </w:r>
+      <w:proofErr w:type="spellEnd"/>
+      <w:r>
+        <w:t xml:space="preserve"> estigui baix la llicència de </w:t>
       </w:r>
       <w:hyperlink r:id="rId9" w:history="1">
+        <w:proofErr w:type="spellStart"/>
         <w:r>
           <w:rPr>
             <w:rStyle w:val="Enlla"/>
           </w:rPr>
-          <w:t>Public Domain License</w:t>
+          <w:t>Public</w:t>
         </w:r>
+        <w:proofErr w:type="spellEnd"/>
+        <w:r>
+          <w:rPr>
+            <w:rStyle w:val="Enlla"/>
+          </w:rPr>
+          <w:t xml:space="preserve"> </w:t>
+        </w:r>
+        <w:proofErr w:type="spellStart"/>
+        <w:r>
+          <w:rPr>
+            <w:rStyle w:val="Enlla"/>
+          </w:rPr>
+          <w:t>Domain</w:t>
+        </w:r>
+        <w:proofErr w:type="spellEnd"/>
+        <w:r>
+          <w:rPr>
+            <w:rStyle w:val="Enlla"/>
+          </w:rPr>
+          <w:t xml:space="preserve"> </w:t>
+        </w:r>
+        <w:proofErr w:type="spellStart"/>
+        <w:r>
+          <w:rPr>
+            <w:rStyle w:val="Enlla"/>
+          </w:rPr>
+          <w:t>License</w:t>
+        </w:r>
+        <w:proofErr w:type="spellEnd"/>
       </w:hyperlink>
     </w:p>
     <w:p>
       <w:r>
-        <w:t>Creguem que és interessant fer anàlisis com veure com evoluciona la producció de pel·lícules al llarg dels anys o analitzar l'impacte de les plataformes de streaming. Per això deixem lliure el dataset per a que, qui vulgui, pugui fer els seus propis anàlisis.</w:t>
-      </w:r>
-    </w:p>
-    <w:p>
-      <w:r>
-        <w:t>I també, si a partir del dataset algú vol crear la seva pròpia aplicació amb propòsits comercials, serà lliure de fer-ho.</w:t>
+        <w:t xml:space="preserve">Creguem que és interessant fer anàlisis com veure com evoluciona la producció de pel·lícules al llarg dels anys o analitzar l'impacte de les plataformes de </w:t>
+      </w:r>
+      <w:proofErr w:type="spellStart"/>
+      <w:r>
+        <w:t>streaming</w:t>
+      </w:r>
+      <w:proofErr w:type="spellEnd"/>
+      <w:r>
+        <w:t xml:space="preserve">. Per això deixem lliure el </w:t>
+      </w:r>
+      <w:proofErr w:type="spellStart"/>
+      <w:r>
+        <w:t>dataset</w:t>
+      </w:r>
+      <w:proofErr w:type="spellEnd"/>
+      <w:r>
+        <w:t xml:space="preserve"> per a que, qui vulgui, pugui fer els seus propis anàlisis.</w:t>
+      </w:r>
+    </w:p>
+    <w:p>
+      <w:r>
+        <w:t xml:space="preserve">I també, si a partir del </w:t>
+      </w:r>
+      <w:proofErr w:type="spellStart"/>
+      <w:r>
+        <w:t>dataset</w:t>
+      </w:r>
+      <w:proofErr w:type="spellEnd"/>
+      <w:r>
+        <w:t xml:space="preserve"> algú vol crear la seva pròpia aplicació amb propòsits comercials, serà lliure de fer-ho.</w:t>
       </w:r>
     </w:p>
     <w:p>
@@ -430,34 +1046,90 @@
     </w:p>
     <w:p>
       <w:r>
-        <w:t>Codi en el Jupyter Notebook  “</w:t>
-      </w:r>
-      <w:r>
-        <w:t>Obtenir dataset pelicules.ipynb</w:t>
-      </w:r>
+        <w:t xml:space="preserve">Codi en el </w:t>
+      </w:r>
+      <w:proofErr w:type="spellStart"/>
+      <w:r>
+        <w:t>Jupyter</w:t>
+      </w:r>
+      <w:proofErr w:type="spellEnd"/>
+      <w:r>
+        <w:t xml:space="preserve"> </w:t>
+      </w:r>
+      <w:proofErr w:type="spellStart"/>
+      <w:r>
+        <w:t>Notebook</w:t>
+      </w:r>
+      <w:proofErr w:type="spellEnd"/>
+      <w:r>
+        <w:t xml:space="preserve">  “</w:t>
+      </w:r>
+      <w:r>
+        <w:t xml:space="preserve">Obtenir </w:t>
+      </w:r>
+      <w:proofErr w:type="spellStart"/>
+      <w:r>
+        <w:t>dataset</w:t>
+      </w:r>
+      <w:proofErr w:type="spellEnd"/>
+      <w:r>
+        <w:t xml:space="preserve"> </w:t>
+      </w:r>
+      <w:proofErr w:type="spellStart"/>
+      <w:r>
+        <w:t>pelicules.ipynb</w:t>
+      </w:r>
+      <w:proofErr w:type="spellEnd"/>
       <w:r>
         <w:t>”</w:t>
       </w:r>
     </w:p>
     <w:p/>
-    <w:p>
-      <w:pPr>
-        <w:rPr>
-          <w:b/>
-          <w:bCs/>
-        </w:rPr>
-      </w:pPr>
-      <w:r>
-        <w:rPr>
-          <w:b/>
-          <w:bCs/>
-        </w:rPr>
-        <w:t>10. Dataset</w:t>
-      </w:r>
-    </w:p>
-    <w:p>
-      <w:r>
-        <w:t>Publicar el dataset en format CSV a Zenodo (obtenció del DOI) amb una breu descripció.</w:t>
+    <w:p/>
+    <w:p>
+      <w:pPr>
+        <w:rPr>
+          <w:b/>
+          <w:bCs/>
+        </w:rPr>
+      </w:pPr>
+      <w:r>
+        <w:rPr>
+          <w:b/>
+          <w:bCs/>
+        </w:rPr>
+        <w:lastRenderedPageBreak/>
+        <w:t xml:space="preserve">10. </w:t>
+      </w:r>
+      <w:proofErr w:type="spellStart"/>
+      <w:r>
+        <w:rPr>
+          <w:b/>
+          <w:bCs/>
+        </w:rPr>
+        <w:t>Dataset</w:t>
+      </w:r>
+      <w:proofErr w:type="spellEnd"/>
+    </w:p>
+    <w:p>
+      <w:r>
+        <w:t xml:space="preserve">Publicar el </w:t>
+      </w:r>
+      <w:proofErr w:type="spellStart"/>
+      <w:r>
+        <w:t>dataset</w:t>
+      </w:r>
+      <w:proofErr w:type="spellEnd"/>
+      <w:r>
+        <w:t xml:space="preserve"> en format CSV a </w:t>
+      </w:r>
+      <w:proofErr w:type="spellStart"/>
+      <w:r>
+        <w:t>Zenodo</w:t>
+      </w:r>
+      <w:proofErr w:type="spellEnd"/>
+      <w:r>
+        <w:t xml:space="preserve"> (obtenció del DOI) amb una breu descripció.</w:t>
       </w:r>
     </w:p>
     <w:sectPr>
@@ -584,8 +1256,240 @@
       </w:rPr>
     </w:lvl>
   </w:abstractNum>
+  <w:abstractNum w:abstractNumId="1" w15:restartNumberingAfterBreak="0">
+    <w:nsid w:val="55625002"/>
+    <w:multiLevelType w:val="hybridMultilevel"/>
+    <w:tmpl w:val="52DC2B14"/>
+    <w:lvl w:ilvl="0" w:tplc="04090001">
+      <w:start w:val="1"/>
+      <w:numFmt w:val="bullet"/>
+      <w:lvlText w:val=""/>
+      <w:lvlJc w:val="left"/>
+      <w:pPr>
+        <w:ind w:left="720" w:hanging="360"/>
+      </w:pPr>
+      <w:rPr>
+        <w:rFonts w:ascii="Symbol" w:hAnsi="Symbol" w:hint="default"/>
+      </w:rPr>
+    </w:lvl>
+    <w:lvl w:ilvl="1" w:tplc="04090003" w:tentative="1">
+      <w:start w:val="1"/>
+      <w:numFmt w:val="bullet"/>
+      <w:lvlText w:val="o"/>
+      <w:lvlJc w:val="left"/>
+      <w:pPr>
+        <w:ind w:left="1440" w:hanging="360"/>
+      </w:pPr>
+      <w:rPr>
+        <w:rFonts w:ascii="Courier New" w:hAnsi="Courier New" w:cs="Courier New" w:hint="default"/>
+      </w:rPr>
+    </w:lvl>
+    <w:lvl w:ilvl="2" w:tplc="04090005" w:tentative="1">
+      <w:start w:val="1"/>
+      <w:numFmt w:val="bullet"/>
+      <w:lvlText w:val=""/>
+      <w:lvlJc w:val="left"/>
+      <w:pPr>
+        <w:ind w:left="2160" w:hanging="360"/>
+      </w:pPr>
+      <w:rPr>
+        <w:rFonts w:ascii="Wingdings" w:hAnsi="Wingdings" w:hint="default"/>
+      </w:rPr>
+    </w:lvl>
+    <w:lvl w:ilvl="3" w:tplc="04090001" w:tentative="1">
+      <w:start w:val="1"/>
+      <w:numFmt w:val="bullet"/>
+      <w:lvlText w:val=""/>
+      <w:lvlJc w:val="left"/>
+      <w:pPr>
+        <w:ind w:left="2880" w:hanging="360"/>
+      </w:pPr>
+      <w:rPr>
+        <w:rFonts w:ascii="Symbol" w:hAnsi="Symbol" w:hint="default"/>
+      </w:rPr>
+    </w:lvl>
+    <w:lvl w:ilvl="4" w:tplc="04090003" w:tentative="1">
+      <w:start w:val="1"/>
+      <w:numFmt w:val="bullet"/>
+      <w:lvlText w:val="o"/>
+      <w:lvlJc w:val="left"/>
+      <w:pPr>
+        <w:ind w:left="3600" w:hanging="360"/>
+      </w:pPr>
+      <w:rPr>
+        <w:rFonts w:ascii="Courier New" w:hAnsi="Courier New" w:cs="Courier New" w:hint="default"/>
+      </w:rPr>
+    </w:lvl>
+    <w:lvl w:ilvl="5" w:tplc="04090005" w:tentative="1">
+      <w:start w:val="1"/>
+      <w:numFmt w:val="bullet"/>
+      <w:lvlText w:val=""/>
+      <w:lvlJc w:val="left"/>
+      <w:pPr>
+        <w:ind w:left="4320" w:hanging="360"/>
+      </w:pPr>
+      <w:rPr>
+        <w:rFonts w:ascii="Wingdings" w:hAnsi="Wingdings" w:hint="default"/>
+      </w:rPr>
+    </w:lvl>
+    <w:lvl w:ilvl="6" w:tplc="04090001" w:tentative="1">
+      <w:start w:val="1"/>
+      <w:numFmt w:val="bullet"/>
+      <w:lvlText w:val=""/>
+      <w:lvlJc w:val="left"/>
+      <w:pPr>
+        <w:ind w:left="5040" w:hanging="360"/>
+      </w:pPr>
+      <w:rPr>
+        <w:rFonts w:ascii="Symbol" w:hAnsi="Symbol" w:hint="default"/>
+      </w:rPr>
+    </w:lvl>
+    <w:lvl w:ilvl="7" w:tplc="04090003" w:tentative="1">
+      <w:start w:val="1"/>
+      <w:numFmt w:val="bullet"/>
+      <w:lvlText w:val="o"/>
+      <w:lvlJc w:val="left"/>
+      <w:pPr>
+        <w:ind w:left="5760" w:hanging="360"/>
+      </w:pPr>
+      <w:rPr>
+        <w:rFonts w:ascii="Courier New" w:hAnsi="Courier New" w:cs="Courier New" w:hint="default"/>
+      </w:rPr>
+    </w:lvl>
+    <w:lvl w:ilvl="8" w:tplc="04090005" w:tentative="1">
+      <w:start w:val="1"/>
+      <w:numFmt w:val="bullet"/>
+      <w:lvlText w:val=""/>
+      <w:lvlJc w:val="left"/>
+      <w:pPr>
+        <w:ind w:left="6480" w:hanging="360"/>
+      </w:pPr>
+      <w:rPr>
+        <w:rFonts w:ascii="Wingdings" w:hAnsi="Wingdings" w:hint="default"/>
+      </w:rPr>
+    </w:lvl>
+  </w:abstractNum>
+  <w:abstractNum w:abstractNumId="2" w15:restartNumberingAfterBreak="0">
+    <w:nsid w:val="6EDE7A7A"/>
+    <w:multiLevelType w:val="hybridMultilevel"/>
+    <w:tmpl w:val="EA90520A"/>
+    <w:lvl w:ilvl="0" w:tplc="04090001">
+      <w:start w:val="1"/>
+      <w:numFmt w:val="bullet"/>
+      <w:lvlText w:val=""/>
+      <w:lvlJc w:val="left"/>
+      <w:pPr>
+        <w:ind w:left="777" w:hanging="360"/>
+      </w:pPr>
+      <w:rPr>
+        <w:rFonts w:ascii="Symbol" w:hAnsi="Symbol" w:hint="default"/>
+      </w:rPr>
+    </w:lvl>
+    <w:lvl w:ilvl="1" w:tplc="04090003" w:tentative="1">
+      <w:start w:val="1"/>
+      <w:numFmt w:val="bullet"/>
+      <w:lvlText w:val="o"/>
+      <w:lvlJc w:val="left"/>
+      <w:pPr>
+        <w:ind w:left="1497" w:hanging="360"/>
+      </w:pPr>
+      <w:rPr>
+        <w:rFonts w:ascii="Courier New" w:hAnsi="Courier New" w:cs="Courier New" w:hint="default"/>
+      </w:rPr>
+    </w:lvl>
+    <w:lvl w:ilvl="2" w:tplc="04090005" w:tentative="1">
+      <w:start w:val="1"/>
+      <w:numFmt w:val="bullet"/>
+      <w:lvlText w:val=""/>
+      <w:lvlJc w:val="left"/>
+      <w:pPr>
+        <w:ind w:left="2217" w:hanging="360"/>
+      </w:pPr>
+      <w:rPr>
+        <w:rFonts w:ascii="Wingdings" w:hAnsi="Wingdings" w:hint="default"/>
+      </w:rPr>
+    </w:lvl>
+    <w:lvl w:ilvl="3" w:tplc="04090001" w:tentative="1">
+      <w:start w:val="1"/>
+      <w:numFmt w:val="bullet"/>
+      <w:lvlText w:val=""/>
+      <w:lvlJc w:val="left"/>
+      <w:pPr>
+        <w:ind w:left="2937" w:hanging="360"/>
+      </w:pPr>
+      <w:rPr>
+        <w:rFonts w:ascii="Symbol" w:hAnsi="Symbol" w:hint="default"/>
+      </w:rPr>
+    </w:lvl>
+    <w:lvl w:ilvl="4" w:tplc="04090003" w:tentative="1">
+      <w:start w:val="1"/>
+      <w:numFmt w:val="bullet"/>
+      <w:lvlText w:val="o"/>
+      <w:lvlJc w:val="left"/>
+      <w:pPr>
+        <w:ind w:left="3657" w:hanging="360"/>
+      </w:pPr>
+      <w:rPr>
+        <w:rFonts w:ascii="Courier New" w:hAnsi="Courier New" w:cs="Courier New" w:hint="default"/>
+      </w:rPr>
+    </w:lvl>
+    <w:lvl w:ilvl="5" w:tplc="04090005" w:tentative="1">
+      <w:start w:val="1"/>
+      <w:numFmt w:val="bullet"/>
+      <w:lvlText w:val=""/>
+      <w:lvlJc w:val="left"/>
+      <w:pPr>
+        <w:ind w:left="4377" w:hanging="360"/>
+      </w:pPr>
+      <w:rPr>
+        <w:rFonts w:ascii="Wingdings" w:hAnsi="Wingdings" w:hint="default"/>
+      </w:rPr>
+    </w:lvl>
+    <w:lvl w:ilvl="6" w:tplc="04090001" w:tentative="1">
+      <w:start w:val="1"/>
+      <w:numFmt w:val="bullet"/>
+      <w:lvlText w:val=""/>
+      <w:lvlJc w:val="left"/>
+      <w:pPr>
+        <w:ind w:left="5097" w:hanging="360"/>
+      </w:pPr>
+      <w:rPr>
+        <w:rFonts w:ascii="Symbol" w:hAnsi="Symbol" w:hint="default"/>
+      </w:rPr>
+    </w:lvl>
+    <w:lvl w:ilvl="7" w:tplc="04090003" w:tentative="1">
+      <w:start w:val="1"/>
+      <w:numFmt w:val="bullet"/>
+      <w:lvlText w:val="o"/>
+      <w:lvlJc w:val="left"/>
+      <w:pPr>
+        <w:ind w:left="5817" w:hanging="360"/>
+      </w:pPr>
+      <w:rPr>
+        <w:rFonts w:ascii="Courier New" w:hAnsi="Courier New" w:cs="Courier New" w:hint="default"/>
+      </w:rPr>
+    </w:lvl>
+    <w:lvl w:ilvl="8" w:tplc="04090005" w:tentative="1">
+      <w:start w:val="1"/>
+      <w:numFmt w:val="bullet"/>
+      <w:lvlText w:val=""/>
+      <w:lvlJc w:val="left"/>
+      <w:pPr>
+        <w:ind w:left="6537" w:hanging="360"/>
+      </w:pPr>
+      <w:rPr>
+        <w:rFonts w:ascii="Wingdings" w:hAnsi="Wingdings" w:hint="default"/>
+      </w:rPr>
+    </w:lvl>
+  </w:abstractNum>
   <w:num w:numId="1">
     <w:abstractNumId w:val="0"/>
+  </w:num>
+  <w:num w:numId="2">
+    <w:abstractNumId w:val="1"/>
+  </w:num>
+  <w:num w:numId="3">
+    <w:abstractNumId w:val="2"/>
   </w:num>
 </w:numbering>
 </file>

</xml_diff>

<commit_message>
Afegit propietaris i Zenodo
</commit_message>
<xml_diff>
--- a/Exercici.docx
+++ b/Exercici.docx
@@ -4,6 +4,7 @@
   <w:body>
     <w:p>
       <w:pPr>
+        <w:jc w:val="both"/>
         <w:rPr>
           <w:b/>
           <w:bCs/>
@@ -25,6 +26,7 @@
     </w:p>
     <w:p>
       <w:pPr>
+        <w:jc w:val="both"/>
         <w:rPr>
           <w:b/>
           <w:bCs/>
@@ -45,6 +47,7 @@
           <w:ilvl w:val="0"/>
           <w:numId w:val="1"/>
         </w:numPr>
+        <w:jc w:val="both"/>
       </w:pPr>
       <w:r>
         <w:t xml:space="preserve">Aarón </w:t>
@@ -70,6 +73,7 @@
           <w:ilvl w:val="0"/>
           <w:numId w:val="1"/>
         </w:numPr>
+        <w:jc w:val="both"/>
       </w:pPr>
       <w:r>
         <w:t xml:space="preserve">Roger </w:t>
@@ -83,9 +87,14 @@
         <w:t xml:space="preserve"> Carrera</w:t>
       </w:r>
     </w:p>
-    <w:p/>
-    <w:p>
-      <w:pPr>
+    <w:p>
+      <w:pPr>
+        <w:jc w:val="both"/>
+      </w:pPr>
+    </w:p>
+    <w:p>
+      <w:pPr>
+        <w:jc w:val="both"/>
         <w:rPr>
           <w:b/>
           <w:bCs/>
@@ -291,7 +300,13 @@
         <w:jc w:val="both"/>
       </w:pPr>
       <w:r>
-        <w:t xml:space="preserve">El data set resultant és compost de XXX observacions, corresponent a totes les pel·lícules d’acció estrenades entre el </w:t>
+        <w:t xml:space="preserve">El data set resultant és compost de </w:t>
+      </w:r>
+      <w:r>
+        <w:t>1880</w:t>
+      </w:r>
+      <w:r>
+        <w:t xml:space="preserve"> observacions, corresponent a totes les pel·lícules d’acció estrenades entre el </w:t>
       </w:r>
       <w:r>
         <w:t>2000</w:t>
@@ -308,210 +323,104 @@
     </w:p>
     <w:p>
       <w:pPr>
-        <w:pStyle w:val="Pargrafdellista"/>
-        <w:numPr>
-          <w:ilvl w:val="0"/>
-          <w:numId w:val="2"/>
-        </w:numPr>
-        <w:jc w:val="both"/>
-      </w:pPr>
-      <w:r>
-        <w:t>Títol nom de la pel·lícula en castellà d’Espanya.</w:t>
-      </w:r>
-    </w:p>
-    <w:p>
-      <w:pPr>
-        <w:pStyle w:val="Pargrafdellista"/>
-        <w:numPr>
-          <w:ilvl w:val="0"/>
-          <w:numId w:val="2"/>
-        </w:numPr>
-        <w:jc w:val="both"/>
-      </w:pPr>
-      <w:r>
-        <w:t>Títol original.</w:t>
-      </w:r>
-    </w:p>
-    <w:p>
-      <w:pPr>
-        <w:pStyle w:val="Pargrafdellista"/>
-        <w:numPr>
-          <w:ilvl w:val="0"/>
-          <w:numId w:val="2"/>
-        </w:numPr>
-        <w:jc w:val="both"/>
-      </w:pPr>
-      <w:r>
-        <w:t>Idioma original.</w:t>
-      </w:r>
-    </w:p>
-    <w:p>
-      <w:pPr>
-        <w:pStyle w:val="Pargrafdellista"/>
-        <w:numPr>
-          <w:ilvl w:val="0"/>
-          <w:numId w:val="2"/>
-        </w:numPr>
-        <w:jc w:val="both"/>
-      </w:pPr>
-      <w:r>
-        <w:t>Duració, en el format “hores minuts”.</w:t>
-      </w:r>
-    </w:p>
-    <w:p>
-      <w:pPr>
-        <w:pStyle w:val="Pargrafdellista"/>
-        <w:numPr>
-          <w:ilvl w:val="0"/>
-          <w:numId w:val="2"/>
-        </w:numPr>
-        <w:jc w:val="both"/>
-      </w:pPr>
-      <w:r>
-        <w:t>Gèneres, a més del d’acció.</w:t>
-      </w:r>
-    </w:p>
-    <w:p>
-      <w:pPr>
-        <w:pStyle w:val="Pargrafdellista"/>
-        <w:numPr>
-          <w:ilvl w:val="0"/>
-          <w:numId w:val="2"/>
-        </w:numPr>
-        <w:jc w:val="both"/>
-      </w:pPr>
-      <w:r>
-        <w:t>Directors.</w:t>
-      </w:r>
-    </w:p>
-    <w:p>
-      <w:pPr>
-        <w:pStyle w:val="Pargrafdellista"/>
-        <w:numPr>
-          <w:ilvl w:val="0"/>
-          <w:numId w:val="2"/>
-        </w:numPr>
-        <w:jc w:val="both"/>
-      </w:pPr>
-      <w:r>
-        <w:t>Sinopsis.</w:t>
-      </w:r>
-    </w:p>
-    <w:p>
-      <w:pPr>
-        <w:pStyle w:val="Pargrafdellista"/>
-        <w:numPr>
-          <w:ilvl w:val="0"/>
-          <w:numId w:val="2"/>
-        </w:numPr>
-        <w:jc w:val="both"/>
-      </w:pPr>
-      <w:r>
-        <w:t>Data d’estrena.</w:t>
-      </w:r>
-    </w:p>
-    <w:p>
-      <w:pPr>
-        <w:pStyle w:val="Pargrafdellista"/>
-        <w:numPr>
-          <w:ilvl w:val="0"/>
-          <w:numId w:val="2"/>
-        </w:numPr>
-        <w:jc w:val="both"/>
-      </w:pPr>
-      <w:r>
-        <w:t>Classificació per edat.</w:t>
-      </w:r>
-    </w:p>
-    <w:p>
-      <w:pPr>
-        <w:pStyle w:val="Pargrafdellista"/>
-        <w:numPr>
-          <w:ilvl w:val="0"/>
-          <w:numId w:val="2"/>
-        </w:numPr>
-        <w:jc w:val="both"/>
-      </w:pPr>
-      <w:r>
+        <w:jc w:val="both"/>
+        <w:rPr>
+          <w:b/>
+          <w:bCs/>
+        </w:rPr>
+      </w:pPr>
+    </w:p>
+    <w:p>
+      <w:pPr>
+        <w:jc w:val="both"/>
+        <w:rPr>
+          <w:b/>
+          <w:bCs/>
+        </w:rPr>
+      </w:pPr>
+    </w:p>
+    <w:p>
+      <w:pPr>
+        <w:jc w:val="both"/>
+        <w:rPr>
+          <w:b/>
+          <w:bCs/>
+        </w:rPr>
+      </w:pPr>
+    </w:p>
+    <w:p>
+      <w:pPr>
+        <w:jc w:val="both"/>
+        <w:rPr>
+          <w:b/>
+          <w:bCs/>
+        </w:rPr>
+      </w:pPr>
+    </w:p>
+    <w:p>
+      <w:pPr>
+        <w:jc w:val="both"/>
+        <w:rPr>
+          <w:b/>
+          <w:bCs/>
+        </w:rPr>
+      </w:pPr>
+    </w:p>
+    <w:p>
+      <w:pPr>
+        <w:jc w:val="both"/>
+        <w:rPr>
+          <w:b/>
+          <w:bCs/>
+        </w:rPr>
+      </w:pPr>
+    </w:p>
+    <w:p>
+      <w:pPr>
+        <w:jc w:val="both"/>
+        <w:rPr>
+          <w:b/>
+          <w:bCs/>
+        </w:rPr>
+      </w:pPr>
+      <w:r>
+        <w:rPr>
+          <w:b/>
+          <w:bCs/>
+        </w:rPr>
         <w:lastRenderedPageBreak/>
-        <w:t>Enllaç a la imatge de cartell.</w:t>
-      </w:r>
-    </w:p>
-    <w:p>
-      <w:pPr>
-        <w:pStyle w:val="Pargrafdellista"/>
-        <w:numPr>
-          <w:ilvl w:val="0"/>
-          <w:numId w:val="2"/>
-        </w:numPr>
-        <w:jc w:val="both"/>
-      </w:pPr>
-      <w:r>
-        <w:t>Puntuació obtinguda pels visitants de la pàgina web.</w:t>
-      </w:r>
-    </w:p>
-    <w:p>
-      <w:pPr>
-        <w:pStyle w:val="Pargrafdellista"/>
-        <w:numPr>
-          <w:ilvl w:val="0"/>
-          <w:numId w:val="2"/>
-        </w:numPr>
-        <w:jc w:val="both"/>
-      </w:pPr>
-      <w:r>
-        <w:t xml:space="preserve">Plataforma de </w:t>
-      </w:r>
-      <w:proofErr w:type="spellStart"/>
-      <w:r>
-        <w:t>streaming</w:t>
-      </w:r>
-      <w:proofErr w:type="spellEnd"/>
-      <w:r>
-        <w:t xml:space="preserve"> on podem trobar-la.</w:t>
-      </w:r>
-    </w:p>
-    <w:p>
-      <w:pPr>
-        <w:rPr>
-          <w:b/>
-          <w:bCs/>
-        </w:rPr>
-      </w:pPr>
-    </w:p>
-    <w:p>
-      <w:pPr>
-        <w:rPr>
-          <w:b/>
-          <w:bCs/>
-        </w:rPr>
-      </w:pPr>
-      <w:r>
-        <w:rPr>
-          <w:b/>
-          <w:bCs/>
-        </w:rPr>
         <w:t>4. Representació gràfica</w:t>
       </w:r>
     </w:p>
     <w:p>
       <w:pPr>
-        <w:rPr>
-          <w:b/>
-          <w:bCs/>
-        </w:rPr>
-      </w:pPr>
-    </w:p>
-    <w:p>
+        <w:jc w:val="both"/>
+        <w:rPr>
+          <w:b/>
+          <w:bCs/>
+        </w:rPr>
+      </w:pPr>
+    </w:p>
+    <w:p>
+      <w:pPr>
+        <w:spacing w:after="0" w:line="240" w:lineRule="auto"/>
+        <w:jc w:val="both"/>
+        <w:rPr>
+          <w:rFonts w:ascii="Times New Roman" w:eastAsia="Times New Roman" w:hAnsi="Times New Roman" w:cs="Times New Roman"/>
+          <w:sz w:val="24"/>
+          <w:szCs w:val="24"/>
+          <w:lang/>
+        </w:rPr>
+      </w:pPr>
       <w:r>
         <w:rPr>
           <w:noProof/>
         </w:rPr>
         <w:drawing>
-          <wp:inline distT="0" distB="0" distL="0" distR="0" wp14:anchorId="5D86F680" wp14:editId="695D3127">
-            <wp:extent cx="6000750" cy="3827333"/>
-            <wp:effectExtent l="0" t="0" r="0" b="1905"/>
-            <wp:docPr id="1" name="Imatge 1"/>
+          <wp:inline distT="0" distB="0" distL="0" distR="0" wp14:anchorId="02E85EEF" wp14:editId="7E1D5379">
+            <wp:extent cx="5400040" cy="3714750"/>
+            <wp:effectExtent l="0" t="0" r="0" b="6350"/>
+            <wp:docPr id="2" name="Picture 2" descr="Chart, histogram&#10;&#10;Description automatically generated"/>
             <wp:cNvGraphicFramePr>
               <a:graphicFrameLocks xmlns:a="http://schemas.openxmlformats.org/drawingml/2006/main" noChangeAspect="1"/>
             </wp:cNvGraphicFramePr>
@@ -519,7 +428,7 @@
               <a:graphicData uri="http://schemas.openxmlformats.org/drawingml/2006/picture">
                 <pic:pic xmlns:pic="http://schemas.openxmlformats.org/drawingml/2006/picture">
                   <pic:nvPicPr>
-                    <pic:cNvPr id="0" name="Picture 3"/>
+                    <pic:cNvPr id="2" name="Picture 2" descr="Chart, histogram&#10;&#10;Description automatically generated"/>
                     <pic:cNvPicPr>
                       <a:picLocks noChangeAspect="1" noChangeArrowheads="1"/>
                     </pic:cNvPicPr>
@@ -540,7 +449,7 @@
                   <pic:spPr bwMode="auto">
                     <a:xfrm>
                       <a:off x="0" y="0"/>
-                      <a:ext cx="6011933" cy="3834465"/>
+                      <a:ext cx="5400040" cy="3714750"/>
                     </a:xfrm>
                     <a:prstGeom prst="rect">
                       <a:avLst/>
@@ -557,7 +466,6 @@
         </w:drawing>
       </w:r>
     </w:p>
-    <w:p/>
     <w:p>
       <w:pPr>
         <w:jc w:val="both"/>
@@ -580,39 +488,43 @@
         <w:t>qual</w:t>
       </w:r>
       <w:r>
-        <w:t xml:space="preserve"> pertanyen.</w:t>
-      </w:r>
-    </w:p>
-    <w:p>
-      <w:pPr>
-        <w:jc w:val="both"/>
-      </w:pPr>
-      <w:r>
-        <w:t xml:space="preserve">El valor </w:t>
-      </w:r>
-      <w:r>
-        <w:t>“</w:t>
-      </w:r>
-      <w:r>
-        <w:t>?</w:t>
-      </w:r>
-      <w:r>
-        <w:t>”</w:t>
-      </w:r>
-      <w:r>
-        <w:t xml:space="preserve"> indica que no pertany a cap.</w:t>
-      </w:r>
-    </w:p>
-    <w:p>
-      <w:pPr>
-        <w:rPr>
-          <w:b/>
-          <w:bCs/>
-        </w:rPr>
-      </w:pPr>
-    </w:p>
-    <w:p>
-      <w:pPr>
+        <w:t xml:space="preserve"> pertanyen</w:t>
+      </w:r>
+      <w:r>
+        <w:t xml:space="preserve">, si és que hi pertanyen. Això vol dir que tot i que </w:t>
+      </w:r>
+      <w:proofErr w:type="spellStart"/>
+      <w:r>
+        <w:t>Google</w:t>
+      </w:r>
+      <w:proofErr w:type="spellEnd"/>
+      <w:r>
+        <w:t xml:space="preserve"> Play Movies és la plataforma amb més pel·lícules amb els filtres establerts, hi ha</w:t>
+      </w:r>
+      <w:r>
+        <w:t xml:space="preserve"> films que actualment no es troben en </w:t>
+      </w:r>
+      <w:proofErr w:type="spellStart"/>
+      <w:r>
+        <w:t>streaming</w:t>
+      </w:r>
+      <w:proofErr w:type="spellEnd"/>
+      <w:r>
+        <w:t>. De fet, si sumem els valors de l’histograma, el resultat és de 874, lluny dels 1880. Per tant, 1006 títols de pel·lícula no es troben en cap plataforma.</w:t>
+      </w:r>
+    </w:p>
+    <w:p>
+      <w:pPr>
+        <w:jc w:val="both"/>
+        <w:rPr>
+          <w:b/>
+          <w:bCs/>
+        </w:rPr>
+      </w:pPr>
+    </w:p>
+    <w:p>
+      <w:pPr>
+        <w:jc w:val="both"/>
         <w:rPr>
           <w:b/>
           <w:bCs/>
@@ -631,10 +543,269 @@
         <w:jc w:val="both"/>
       </w:pPr>
       <w:r>
-        <w:t xml:space="preserve">Com s’ha introduït en l’apartat 3, cada observació consta dels elements més bàsics i importants de cada pel·lícula. </w:t>
-      </w:r>
-      <w:r>
-        <w:t xml:space="preserve">Així doncs, podríem classificar títol, títol original, duració, directors, gèneres, sinopsis i enllaç de cartell com a variables alfabètiques; idioma original, plataforma de </w:t>
+        <w:t xml:space="preserve">Com </w:t>
+      </w:r>
+      <w:r>
+        <w:t>el títol especifica, aquest data set mostra diversos atributs de totes les pel·lícules d’acció estrenades entre el gener del 2000 i el gener del 2005.</w:t>
+      </w:r>
+      <w:r>
+        <w:t xml:space="preserve"> Cada observació consta de 12 atributs, especificats seguidament</w:t>
+      </w:r>
+      <w:r>
+        <w:t xml:space="preserve"> amb un exemple de “El </w:t>
+      </w:r>
+      <w:r>
+        <w:t>S</w:t>
+      </w:r>
+      <w:r>
+        <w:t xml:space="preserve">enyor dels </w:t>
+      </w:r>
+      <w:r>
+        <w:t>A</w:t>
+      </w:r>
+      <w:r>
+        <w:t>nells”</w:t>
+      </w:r>
+      <w:r>
+        <w:t>:</w:t>
+      </w:r>
+    </w:p>
+    <w:p>
+      <w:pPr>
+        <w:pStyle w:val="Pargrafdellista"/>
+        <w:numPr>
+          <w:ilvl w:val="0"/>
+          <w:numId w:val="2"/>
+        </w:numPr>
+        <w:jc w:val="both"/>
+      </w:pPr>
+      <w:r>
+        <w:t>Títol nom de la pel·lícula en castellà d’Espanya</w:t>
+      </w:r>
+      <w:r>
+        <w:t xml:space="preserve">, el qual seria “El </w:t>
+      </w:r>
+      <w:proofErr w:type="spellStart"/>
+      <w:r>
+        <w:t>señor</w:t>
+      </w:r>
+      <w:proofErr w:type="spellEnd"/>
+      <w:r>
+        <w:t xml:space="preserve"> de los </w:t>
+      </w:r>
+      <w:proofErr w:type="spellStart"/>
+      <w:r>
+        <w:t>anillos</w:t>
+      </w:r>
+      <w:proofErr w:type="spellEnd"/>
+      <w:r>
+        <w:t>”.</w:t>
+      </w:r>
+    </w:p>
+    <w:p>
+      <w:pPr>
+        <w:pStyle w:val="Pargrafdellista"/>
+        <w:numPr>
+          <w:ilvl w:val="0"/>
+          <w:numId w:val="2"/>
+        </w:numPr>
+        <w:jc w:val="both"/>
+      </w:pPr>
+      <w:r>
+        <w:t>Títol original</w:t>
+      </w:r>
+      <w:r>
+        <w:t>, el qual seria “</w:t>
+      </w:r>
+      <w:proofErr w:type="spellStart"/>
+      <w:r>
+        <w:t>The</w:t>
+      </w:r>
+      <w:proofErr w:type="spellEnd"/>
+      <w:r>
+        <w:t xml:space="preserve"> Lord of Rings”. </w:t>
+      </w:r>
+    </w:p>
+    <w:p>
+      <w:pPr>
+        <w:pStyle w:val="Pargrafdellista"/>
+        <w:numPr>
+          <w:ilvl w:val="0"/>
+          <w:numId w:val="2"/>
+        </w:numPr>
+        <w:jc w:val="both"/>
+      </w:pPr>
+      <w:r>
+        <w:t>Idioma original</w:t>
+      </w:r>
+      <w:r>
+        <w:t>, que seria l’anglès.</w:t>
+      </w:r>
+    </w:p>
+    <w:p>
+      <w:pPr>
+        <w:pStyle w:val="Pargrafdellista"/>
+        <w:numPr>
+          <w:ilvl w:val="0"/>
+          <w:numId w:val="2"/>
+        </w:numPr>
+        <w:jc w:val="both"/>
+      </w:pPr>
+      <w:r>
+        <w:t>Duració, en el format “hores minuts”</w:t>
+      </w:r>
+      <w:r>
+        <w:t>. En aquest cas, s’hauria de veure quin film de la saga. Tot i això, l’exemple seria “2h 59m”.</w:t>
+      </w:r>
+    </w:p>
+    <w:p>
+      <w:pPr>
+        <w:pStyle w:val="Pargrafdellista"/>
+        <w:numPr>
+          <w:ilvl w:val="0"/>
+          <w:numId w:val="2"/>
+        </w:numPr>
+        <w:jc w:val="both"/>
+      </w:pPr>
+      <w:r>
+        <w:t>Gèneres, a més del d’acció.</w:t>
+      </w:r>
+      <w:r>
+        <w:t xml:space="preserve"> L’exemple triat té, a més a més, “aventures” i “fantasia”.</w:t>
+      </w:r>
+    </w:p>
+    <w:p>
+      <w:pPr>
+        <w:pStyle w:val="Pargrafdellista"/>
+        <w:numPr>
+          <w:ilvl w:val="0"/>
+          <w:numId w:val="2"/>
+        </w:numPr>
+        <w:jc w:val="both"/>
+      </w:pPr>
+      <w:r>
+        <w:t>Directors</w:t>
+      </w:r>
+      <w:r>
+        <w:t>, en el cas seleccionat, el director és Peter Jackson.</w:t>
+      </w:r>
+    </w:p>
+    <w:p>
+      <w:pPr>
+        <w:pStyle w:val="Pargrafdellista"/>
+        <w:numPr>
+          <w:ilvl w:val="0"/>
+          <w:numId w:val="2"/>
+        </w:numPr>
+        <w:jc w:val="both"/>
+      </w:pPr>
+      <w:r>
+        <w:t>Sinopsis.</w:t>
+      </w:r>
+    </w:p>
+    <w:p>
+      <w:pPr>
+        <w:pStyle w:val="Pargrafdellista"/>
+        <w:numPr>
+          <w:ilvl w:val="0"/>
+          <w:numId w:val="2"/>
+        </w:numPr>
+        <w:jc w:val="both"/>
+      </w:pPr>
+      <w:r>
+        <w:t>Data d’estrena</w:t>
+      </w:r>
+      <w:r>
+        <w:t xml:space="preserve">, en format </w:t>
+      </w:r>
+      <w:proofErr w:type="spellStart"/>
+      <w:r>
+        <w:t>dd</w:t>
+      </w:r>
+      <w:proofErr w:type="spellEnd"/>
+      <w:r>
+        <w:t>/mm/</w:t>
+      </w:r>
+      <w:proofErr w:type="spellStart"/>
+      <w:r>
+        <w:t>yyyy</w:t>
+      </w:r>
+      <w:proofErr w:type="spellEnd"/>
+      <w:r>
+        <w:t>. El film d’exemple fou estrenat el 19 de desembre del 2001.</w:t>
+      </w:r>
+    </w:p>
+    <w:p>
+      <w:pPr>
+        <w:pStyle w:val="Pargrafdellista"/>
+        <w:numPr>
+          <w:ilvl w:val="0"/>
+          <w:numId w:val="2"/>
+        </w:numPr>
+        <w:jc w:val="both"/>
+      </w:pPr>
+      <w:r>
+        <w:lastRenderedPageBreak/>
+        <w:t>Classificació per edat.</w:t>
+      </w:r>
+      <w:r>
+        <w:t xml:space="preserve"> Pot anar de U</w:t>
+      </w:r>
+      <w:r>
+        <w:t xml:space="preserve"> (permès en totes les edats) a 18 (permès a majors de 18 anys). En el cas del Senyor dels Anells, aquesta té una classificació PG (de control parental).</w:t>
+      </w:r>
+    </w:p>
+    <w:p>
+      <w:pPr>
+        <w:pStyle w:val="Pargrafdellista"/>
+        <w:numPr>
+          <w:ilvl w:val="0"/>
+          <w:numId w:val="2"/>
+        </w:numPr>
+        <w:jc w:val="both"/>
+      </w:pPr>
+      <w:r>
+        <w:t>Enllaç a la imatge de cartell.</w:t>
+      </w:r>
+      <w:r>
+        <w:t xml:space="preserve"> En aquest cas, hem mantingut aquesta variable per si volguéssim crear una </w:t>
+      </w:r>
+      <w:proofErr w:type="spellStart"/>
+      <w:r>
+        <w:t>app</w:t>
+      </w:r>
+      <w:proofErr w:type="spellEnd"/>
+      <w:r>
+        <w:t>.</w:t>
+      </w:r>
+    </w:p>
+    <w:p>
+      <w:pPr>
+        <w:pStyle w:val="Pargrafdellista"/>
+        <w:numPr>
+          <w:ilvl w:val="0"/>
+          <w:numId w:val="2"/>
+        </w:numPr>
+        <w:jc w:val="both"/>
+      </w:pPr>
+      <w:r>
+        <w:t>Puntuació obtinguda pels visitants de la pàgina web.</w:t>
+      </w:r>
+      <w:r>
+        <w:t xml:space="preserve"> El nostre exemple té una puntuació de 83 sobre 100.</w:t>
+      </w:r>
+    </w:p>
+    <w:p>
+      <w:pPr>
+        <w:pStyle w:val="Pargrafdellista"/>
+        <w:numPr>
+          <w:ilvl w:val="0"/>
+          <w:numId w:val="2"/>
+        </w:numPr>
+        <w:jc w:val="both"/>
+      </w:pPr>
+      <w:r>
+        <w:t xml:space="preserve">Plataforma de </w:t>
       </w:r>
       <w:proofErr w:type="spellStart"/>
       <w:r>
@@ -642,25 +813,63 @@
       </w:r>
       <w:proofErr w:type="spellEnd"/>
       <w:r>
-        <w:t xml:space="preserve"> i classificació per edat com a variables categòriques; data d’estrena com a variable de temps; i puntuació com a variable numèrica. </w:t>
-      </w:r>
-    </w:p>
-    <w:p>
-      <w:pPr>
-        <w:jc w:val="both"/>
-      </w:pPr>
-      <w:r>
-        <w:t xml:space="preserve">El període de temps és entre </w:t>
-      </w:r>
-      <w:r>
-        <w:t>2000</w:t>
-      </w:r>
-      <w:r>
-        <w:t xml:space="preserve"> i </w:t>
-      </w:r>
-      <w:r>
-        <w:t>2005</w:t>
-      </w:r>
+        <w:t xml:space="preserve"> on podem trobar-la.</w:t>
+      </w:r>
+      <w:r>
+        <w:t xml:space="preserve"> Finalment, podem trobar la pel·lícula a </w:t>
+      </w:r>
+      <w:proofErr w:type="spellStart"/>
+      <w:r>
+        <w:t>Now</w:t>
+      </w:r>
+      <w:proofErr w:type="spellEnd"/>
+      <w:r>
+        <w:t xml:space="preserve"> TV.</w:t>
+      </w:r>
+    </w:p>
+    <w:p>
+      <w:pPr>
+        <w:jc w:val="both"/>
+      </w:pPr>
+      <w:r>
+        <w:t xml:space="preserve">La recollida de la informació s’ha efectuat amb </w:t>
+      </w:r>
+      <w:proofErr w:type="spellStart"/>
+      <w:r>
+        <w:t>Python</w:t>
+      </w:r>
+      <w:proofErr w:type="spellEnd"/>
+      <w:r>
+        <w:t xml:space="preserve">, utilitzant </w:t>
+      </w:r>
+      <w:r>
+        <w:t xml:space="preserve">l’eina </w:t>
+      </w:r>
+      <w:proofErr w:type="spellStart"/>
+      <w:r>
+        <w:t>Selenium</w:t>
+      </w:r>
+      <w:proofErr w:type="spellEnd"/>
+      <w:r>
+        <w:t xml:space="preserve">. Se li ha donat l’enllaç de la pàgina on s’exposa el conjunt de pel·lícules i, a partir d’allà, s’han seleccionat els filtres. Acte seguit, el codi estén la pàgina fins a carregar el màxim de pel·lícules amb aquelles característiques. </w:t>
+      </w:r>
+      <w:r>
+        <w:t>Després, es guarda en una llista les terminacions de totes les extensions de les pel·lícules.</w:t>
+      </w:r>
+      <w:r>
+        <w:t xml:space="preserve"> </w:t>
+      </w:r>
+      <w:r>
+        <w:t xml:space="preserve">Amb el llistat, el codi carrega la pàgina de cada film i n’extreu les dades rellevants per el nostre projecte. </w:t>
+      </w:r>
+      <w:r>
+        <w:t xml:space="preserve">Aquestes són emmagatzemades en un fitxer </w:t>
+      </w:r>
+      <w:proofErr w:type="spellStart"/>
+      <w:r>
+        <w:t>csv</w:t>
+      </w:r>
+      <w:proofErr w:type="spellEnd"/>
       <w:r>
         <w:t>.</w:t>
       </w:r>
@@ -669,56 +878,10 @@
       <w:pPr>
         <w:jc w:val="both"/>
       </w:pPr>
-      <w:r>
-        <w:t xml:space="preserve">La recollida de la informació s’ha efectuat amb </w:t>
-      </w:r>
-      <w:proofErr w:type="spellStart"/>
-      <w:r>
-        <w:t>Python</w:t>
-      </w:r>
-      <w:proofErr w:type="spellEnd"/>
-      <w:r>
-        <w:t xml:space="preserve">, utilitzant </w:t>
-      </w:r>
-      <w:r>
-        <w:t xml:space="preserve">l’eina </w:t>
-      </w:r>
-      <w:proofErr w:type="spellStart"/>
-      <w:r>
-        <w:t>Selenium</w:t>
-      </w:r>
-      <w:proofErr w:type="spellEnd"/>
-      <w:r>
-        <w:t xml:space="preserve">. Se li ha donat l’enllaç de la pàgina on s’exposa el conjunt de pel·lícules i, a partir d’allà, s’han seleccionat els filtres. Acte seguit, el codi estén la pàgina fins a carregar el màxim de pel·lícules amb aquelles característiques. </w:t>
-      </w:r>
-      <w:r>
-        <w:t xml:space="preserve">Després, es guarda en una llista les </w:t>
-      </w:r>
-      <w:r>
-        <w:lastRenderedPageBreak/>
-        <w:t>terminacions de totes les extensions de les pel·lícules.</w:t>
-      </w:r>
-      <w:r>
-        <w:t xml:space="preserve"> </w:t>
-      </w:r>
-      <w:r>
-        <w:t xml:space="preserve">Amb el llistat, el codi carrega la pàgina de cada film i n’extreu les dades rellevants per el nostre projecte. </w:t>
-      </w:r>
-      <w:r>
-        <w:t xml:space="preserve">Aquestes són emmagatzemades en un fitxer </w:t>
-      </w:r>
-      <w:proofErr w:type="spellStart"/>
-      <w:r>
-        <w:t>csv</w:t>
-      </w:r>
-      <w:proofErr w:type="spellEnd"/>
-      <w:r>
-        <w:t>.</w:t>
-      </w:r>
-    </w:p>
-    <w:p/>
-    <w:p>
-      <w:pPr>
+    </w:p>
+    <w:p>
+      <w:pPr>
+        <w:jc w:val="both"/>
         <w:rPr>
           <w:b/>
           <w:bCs/>
@@ -775,7 +938,32 @@
         <w:jc w:val="both"/>
       </w:pPr>
       <w:r>
-        <w:t xml:space="preserve">Aquest lloc és un projecte que va començar en 2008 on una comunitat de gent començà a agregar i editar informació sobre pel·lícules i series. Com diuen ells, volien crear una </w:t>
+        <w:t>Aquest lloc</w:t>
+      </w:r>
+      <w:r>
+        <w:t xml:space="preserve"> pertany a </w:t>
+      </w:r>
+      <w:hyperlink r:id="rId7" w:history="1">
+        <w:proofErr w:type="spellStart"/>
+        <w:r>
+          <w:rPr>
+            <w:rStyle w:val="Enlla"/>
+          </w:rPr>
+          <w:t>TiVo</w:t>
+        </w:r>
+        <w:proofErr w:type="spellEnd"/>
+        <w:r>
+          <w:rPr>
+            <w:rStyle w:val="Enlla"/>
+          </w:rPr>
+          <w:t xml:space="preserve"> Corporation</w:t>
+        </w:r>
+      </w:hyperlink>
+      <w:r>
+        <w:t xml:space="preserve"> i</w:t>
+      </w:r>
+      <w:r>
+        <w:t xml:space="preserve"> és un projecte que va començar en 2008 on una comunitat de gent començà a agregar i editar informació sobre pel·lícules i series. Com diuen ells, volien crear una </w:t>
       </w:r>
       <w:proofErr w:type="spellStart"/>
       <w:r>
@@ -791,17 +979,9 @@
         <w:jc w:val="both"/>
       </w:pPr>
       <w:r>
-        <w:t>A la seua pagina podem veure alguns dels projectes on s'han utilitzat les seues dades</w:t>
-      </w:r>
-    </w:p>
-    <w:p>
-      <w:pPr>
-        <w:jc w:val="both"/>
-      </w:pPr>
-      <w:r>
-        <w:t xml:space="preserve">A partir de les dades d'aquesta web s'han creat algunes aplicacions. Podem veure algunes de les aplicacions més destacades en aquest </w:t>
-      </w:r>
-      <w:hyperlink r:id="rId7" w:history="1">
+        <w:t xml:space="preserve">A partir de les dades d'aquesta web s'han creat algunes aplicacions. Podem veure algunes de les més destacades en aquest </w:t>
+      </w:r>
+      <w:hyperlink r:id="rId8" w:history="1">
         <w:r>
           <w:rPr>
             <w:rStyle w:val="Enlla"/>
@@ -820,7 +1000,7 @@
       <w:r>
         <w:t xml:space="preserve"> de </w:t>
       </w:r>
-      <w:hyperlink r:id="rId8" w:history="1">
+      <w:hyperlink r:id="rId9" w:history="1">
         <w:proofErr w:type="spellStart"/>
         <w:r>
           <w:rPr>
@@ -844,14 +1024,40 @@
     </w:p>
     <w:p>
       <w:pPr>
-        <w:rPr>
-          <w:b/>
-          <w:bCs/>
-        </w:rPr>
-      </w:pPr>
-    </w:p>
-    <w:p>
-      <w:pPr>
+        <w:jc w:val="both"/>
+      </w:pPr>
+      <w:r>
+        <w:t>Hem revisat si disposava de l'arxiu robots.txt per no el te</w:t>
+      </w:r>
+      <w:r>
+        <w:t>.</w:t>
+      </w:r>
+    </w:p>
+    <w:p>
+      <w:pPr>
+        <w:jc w:val="both"/>
+      </w:pPr>
+      <w:hyperlink r:id="rId10" w:history="1">
+        <w:r>
+          <w:rPr>
+            <w:rStyle w:val="Enlla"/>
+          </w:rPr>
+          <w:t>https://www.themoviedb.org/robots.txt</w:t>
+        </w:r>
+      </w:hyperlink>
+    </w:p>
+    <w:p>
+      <w:pPr>
+        <w:jc w:val="both"/>
+        <w:rPr>
+          <w:b/>
+          <w:bCs/>
+        </w:rPr>
+      </w:pPr>
+    </w:p>
+    <w:p>
+      <w:pPr>
+        <w:jc w:val="both"/>
         <w:rPr>
           <w:b/>
           <w:bCs/>
@@ -915,14 +1121,34 @@
     </w:p>
     <w:p>
       <w:pPr>
-        <w:rPr>
-          <w:b/>
-          <w:bCs/>
-        </w:rPr>
-      </w:pPr>
-    </w:p>
-    <w:p>
-      <w:pPr>
+        <w:jc w:val="both"/>
+        <w:rPr>
+          <w:b/>
+          <w:bCs/>
+        </w:rPr>
+      </w:pPr>
+    </w:p>
+    <w:p>
+      <w:pPr>
+        <w:jc w:val="both"/>
+        <w:rPr>
+          <w:b/>
+          <w:bCs/>
+        </w:rPr>
+      </w:pPr>
+    </w:p>
+    <w:p>
+      <w:pPr>
+        <w:jc w:val="both"/>
+        <w:rPr>
+          <w:b/>
+          <w:bCs/>
+        </w:rPr>
+      </w:pPr>
+    </w:p>
+    <w:p>
+      <w:pPr>
+        <w:jc w:val="both"/>
         <w:rPr>
           <w:b/>
           <w:bCs/>
@@ -937,6 +1163,9 @@
       </w:r>
     </w:p>
     <w:p>
+      <w:pPr>
+        <w:jc w:val="both"/>
+      </w:pPr>
       <w:r>
         <w:t xml:space="preserve">Hem decidit que aquest </w:t>
       </w:r>
@@ -948,7 +1177,7 @@
       <w:r>
         <w:t xml:space="preserve"> estigui baix la llicència de </w:t>
       </w:r>
-      <w:hyperlink r:id="rId9" w:history="1">
+      <w:hyperlink r:id="rId11" w:history="1">
         <w:proofErr w:type="spellStart"/>
         <w:r>
           <w:rPr>
@@ -986,10 +1215,37 @@
         </w:r>
         <w:proofErr w:type="spellEnd"/>
       </w:hyperlink>
-    </w:p>
-    <w:p>
-      <w:r>
-        <w:t xml:space="preserve">Creguem que és interessant fer anàlisis com veure com evoluciona la producció de pel·lícules al llarg dels anys o analitzar l'impacte de les plataformes de </w:t>
+      <w:r>
+        <w:t>.</w:t>
+      </w:r>
+      <w:r>
+        <w:t xml:space="preserve"> Aquesta llicència renuncia a qualsevol dels drets al fitxer se’ns pogués atorgar pel fet de ser-ne els autors. Per tant, tothom és lliure de descarregar-lo, copiar-lo, modificar-lo, distribuir-lo i interpretar-lo sense demanar permís. De fet, també es permeten les accions anteriors amb propòsits comercials.</w:t>
+      </w:r>
+    </w:p>
+    <w:p>
+      <w:pPr>
+        <w:jc w:val="both"/>
+      </w:pPr>
+      <w:r>
+        <w:t>Per exemple, a</w:t>
+      </w:r>
+      <w:r>
+        <w:t xml:space="preserve">questa llicència permetria a </w:t>
+      </w:r>
+      <w:r>
+        <w:t>un estudiant d’universitat</w:t>
+      </w:r>
+      <w:r>
+        <w:t xml:space="preserve"> fer anàlisis propis sobre com ha</w:t>
+      </w:r>
+      <w:r>
+        <w:t xml:space="preserve"> evolucion</w:t>
+      </w:r>
+      <w:r>
+        <w:t>at</w:t>
+      </w:r>
+      <w:r>
+        <w:t xml:space="preserve"> la producció de pel·lícules al llarg dels anys o analitzar l'impacte de les plataformes de </w:t>
       </w:r>
       <w:proofErr w:type="spellStart"/>
       <w:r>
@@ -997,7 +1253,67 @@
       </w:r>
       <w:proofErr w:type="spellEnd"/>
       <w:r>
-        <w:t xml:space="preserve">. Per això deixem lliure el </w:t>
+        <w:t>.</w:t>
+      </w:r>
+    </w:p>
+    <w:p>
+      <w:pPr>
+        <w:jc w:val="both"/>
+      </w:pPr>
+      <w:r>
+        <w:t>També permetria a emprenedors/es crear aplicacions pròpies amb caràcter lucratiu a partir del data set sense cap limitació ni legal ni monetària.</w:t>
+      </w:r>
+    </w:p>
+    <w:p>
+      <w:pPr>
+        <w:jc w:val="both"/>
+        <w:rPr>
+          <w:b/>
+          <w:bCs/>
+        </w:rPr>
+      </w:pPr>
+    </w:p>
+    <w:p>
+      <w:pPr>
+        <w:jc w:val="both"/>
+        <w:rPr>
+          <w:b/>
+          <w:bCs/>
+        </w:rPr>
+      </w:pPr>
+      <w:r>
+        <w:rPr>
+          <w:b/>
+          <w:bCs/>
+        </w:rPr>
+        <w:t>9. Codi</w:t>
+      </w:r>
+    </w:p>
+    <w:p>
+      <w:pPr>
+        <w:jc w:val="both"/>
+      </w:pPr>
+      <w:r>
+        <w:t xml:space="preserve">Codi en el </w:t>
+      </w:r>
+      <w:proofErr w:type="spellStart"/>
+      <w:r>
+        <w:t>Jupyter</w:t>
+      </w:r>
+      <w:proofErr w:type="spellEnd"/>
+      <w:r>
+        <w:t xml:space="preserve"> </w:t>
+      </w:r>
+      <w:proofErr w:type="spellStart"/>
+      <w:r>
+        <w:t>Notebook</w:t>
+      </w:r>
+      <w:proofErr w:type="spellEnd"/>
+      <w:r>
+        <w:t xml:space="preserve">  “</w:t>
+      </w:r>
+      <w:r>
+        <w:t xml:space="preserve">Obtenir </w:t>
       </w:r>
       <w:proofErr w:type="spellStart"/>
       <w:r>
@@ -1005,78 +1321,10 @@
       </w:r>
       <w:proofErr w:type="spellEnd"/>
       <w:r>
-        <w:t xml:space="preserve"> per a que, qui vulgui, pugui fer els seus propis anàlisis.</w:t>
-      </w:r>
-    </w:p>
-    <w:p>
-      <w:r>
-        <w:t xml:space="preserve">I també, si a partir del </w:t>
-      </w:r>
-      <w:proofErr w:type="spellStart"/>
-      <w:r>
-        <w:t>dataset</w:t>
-      </w:r>
-      <w:proofErr w:type="spellEnd"/>
-      <w:r>
-        <w:t xml:space="preserve"> algú vol crear la seva pròpia aplicació amb propòsits comercials, serà lliure de fer-ho.</w:t>
-      </w:r>
-    </w:p>
-    <w:p>
-      <w:pPr>
-        <w:rPr>
-          <w:b/>
-          <w:bCs/>
-        </w:rPr>
-      </w:pPr>
-    </w:p>
-    <w:p>
-      <w:pPr>
-        <w:rPr>
-          <w:b/>
-          <w:bCs/>
-        </w:rPr>
-      </w:pPr>
-      <w:r>
-        <w:rPr>
-          <w:b/>
-          <w:bCs/>
-        </w:rPr>
-        <w:t>9. Codi</w:t>
-      </w:r>
-    </w:p>
-    <w:p>
-      <w:r>
-        <w:t xml:space="preserve">Codi en el </w:t>
-      </w:r>
-      <w:proofErr w:type="spellStart"/>
-      <w:r>
-        <w:t>Jupyter</w:t>
-      </w:r>
-      <w:proofErr w:type="spellEnd"/>
-      <w:r>
         <w:t xml:space="preserve"> </w:t>
       </w:r>
       <w:proofErr w:type="spellStart"/>
       <w:r>
-        <w:t>Notebook</w:t>
-      </w:r>
-      <w:proofErr w:type="spellEnd"/>
-      <w:r>
-        <w:t xml:space="preserve">  “</w:t>
-      </w:r>
-      <w:r>
-        <w:t xml:space="preserve">Obtenir </w:t>
-      </w:r>
-      <w:proofErr w:type="spellStart"/>
-      <w:r>
-        <w:t>dataset</w:t>
-      </w:r>
-      <w:proofErr w:type="spellEnd"/>
-      <w:r>
-        <w:t xml:space="preserve"> </w:t>
-      </w:r>
-      <w:proofErr w:type="spellStart"/>
-      <w:r>
         <w:t>pelicules.ipynb</w:t>
       </w:r>
       <w:proofErr w:type="spellEnd"/>
@@ -1084,21 +1332,24 @@
         <w:t>”</w:t>
       </w:r>
     </w:p>
-    <w:p/>
-    <w:p/>
-    <w:p>
-      <w:pPr>
-        <w:rPr>
-          <w:b/>
-          <w:bCs/>
-        </w:rPr>
-      </w:pPr>
-      <w:r>
-        <w:rPr>
-          <w:b/>
-          <w:bCs/>
-        </w:rPr>
-        <w:lastRenderedPageBreak/>
+    <w:p>
+      <w:pPr>
+        <w:jc w:val="both"/>
+      </w:pPr>
+    </w:p>
+    <w:p>
+      <w:pPr>
+        <w:jc w:val="both"/>
+        <w:rPr>
+          <w:b/>
+          <w:bCs/>
+        </w:rPr>
+      </w:pPr>
+      <w:r>
+        <w:rPr>
+          <w:b/>
+          <w:bCs/>
+        </w:rPr>
         <w:t xml:space="preserve">10. </w:t>
       </w:r>
       <w:proofErr w:type="spellStart"/>
@@ -1112,16 +1363,16 @@
       <w:proofErr w:type="spellEnd"/>
     </w:p>
     <w:p>
-      <w:r>
-        <w:t xml:space="preserve">Publicar el </w:t>
-      </w:r>
-      <w:proofErr w:type="spellStart"/>
-      <w:r>
-        <w:t>dataset</w:t>
-      </w:r>
-      <w:proofErr w:type="spellEnd"/>
-      <w:r>
-        <w:t xml:space="preserve"> en format CSV a </w:t>
+      <w:pPr>
+        <w:jc w:val="both"/>
+      </w:pPr>
+      <w:proofErr w:type="spellStart"/>
+      <w:r>
+        <w:t>Dataset</w:t>
+      </w:r>
+      <w:proofErr w:type="spellEnd"/>
+      <w:r>
+        <w:t xml:space="preserve"> disponible a </w:t>
       </w:r>
       <w:proofErr w:type="spellStart"/>
       <w:r>
@@ -1129,7 +1380,71 @@
       </w:r>
       <w:proofErr w:type="spellEnd"/>
       <w:r>
-        <w:t xml:space="preserve"> (obtenció del DOI) amb una breu descripció.</w:t>
+        <w:t xml:space="preserve"> a través d’aquest </w:t>
+      </w:r>
+      <w:hyperlink r:id="rId12" w:anchor=".YGMrua8zaUk" w:history="1">
+        <w:r>
+          <w:rPr>
+            <w:rStyle w:val="Enlla"/>
+          </w:rPr>
+          <w:t>enllaç.</w:t>
+        </w:r>
+      </w:hyperlink>
+    </w:p>
+    <w:p>
+      <w:pPr>
+        <w:jc w:val="both"/>
+      </w:pPr>
+    </w:p>
+    <w:p>
+      <w:pPr>
+        <w:jc w:val="both"/>
+      </w:pPr>
+      <w:r>
+        <w:rPr>
+          <w:noProof/>
+        </w:rPr>
+        <w:drawing>
+          <wp:inline distT="0" distB="0" distL="0" distR="0" wp14:anchorId="2C819F75" wp14:editId="03CF1995">
+            <wp:extent cx="1771650" cy="190500"/>
+            <wp:effectExtent l="0" t="0" r="0" b="0"/>
+            <wp:docPr id="1" name="Gràfic 1"/>
+            <wp:cNvGraphicFramePr>
+              <a:graphicFrameLocks xmlns:a="http://schemas.openxmlformats.org/drawingml/2006/main" noChangeAspect="1"/>
+            </wp:cNvGraphicFramePr>
+            <a:graphic xmlns:a="http://schemas.openxmlformats.org/drawingml/2006/main">
+              <a:graphicData uri="http://schemas.openxmlformats.org/drawingml/2006/picture">
+                <pic:pic xmlns:pic="http://schemas.openxmlformats.org/drawingml/2006/picture">
+                  <pic:nvPicPr>
+                    <pic:cNvPr id="1" name=""/>
+                    <pic:cNvPicPr/>
+                  </pic:nvPicPr>
+                  <pic:blipFill>
+                    <a:blip r:embed="rId13">
+                      <a:extLst>
+                        <a:ext uri="{96DAC541-7B7A-43D3-8B79-37D633B846F1}">
+                          <asvg:svgBlip xmlns:asvg="http://schemas.microsoft.com/office/drawing/2016/SVG/main" r:embed="rId14"/>
+                        </a:ext>
+                      </a:extLst>
+                    </a:blip>
+                    <a:stretch>
+                      <a:fillRect/>
+                    </a:stretch>
+                  </pic:blipFill>
+                  <pic:spPr>
+                    <a:xfrm>
+                      <a:off x="0" y="0"/>
+                      <a:ext cx="1771650" cy="190500"/>
+                    </a:xfrm>
+                    <a:prstGeom prst="rect">
+                      <a:avLst/>
+                    </a:prstGeom>
+                  </pic:spPr>
+                </pic:pic>
+              </a:graphicData>
+            </a:graphic>
+          </wp:inline>
+        </w:drawing>
       </w:r>
     </w:p>
     <w:sectPr>
@@ -1957,6 +2272,18 @@
       <w:shd w:val="clear" w:color="auto" w:fill="E1DFDD"/>
     </w:rPr>
   </w:style>
+  <w:style w:type="character" w:styleId="Enllavisitat">
+    <w:name w:val="FollowedHyperlink"/>
+    <w:basedOn w:val="Lletraperdefectedelpargraf"/>
+    <w:uiPriority w:val="99"/>
+    <w:semiHidden/>
+    <w:unhideWhenUsed/>
+    <w:rsid w:val="003749DE"/>
+    <w:rPr>
+      <w:color w:val="954F72" w:themeColor="followedHyperlink"/>
+      <w:u w:val="single"/>
+    </w:rPr>
+  </w:style>
 </w:styles>
 </file>
 

</xml_diff>